<commit_message>
Cập nhật báo cáo tiến độ
</commit_message>
<xml_diff>
--- a/Document/Báo cáo tiến độ Đồ án.docx
+++ b/Document/Báo cáo tiến độ Đồ án.docx
@@ -102,7 +102,127 @@
         <w:t>: XÂY DỰNG WEBSITE BÁN HÀNG</w:t>
       </w:r>
     </w:p>
-    <w:p/>
+    <w:p>
+      <w:pPr>
+        <w:rPr>
+          <w:color w:val="4F81BD" w:themeColor="accent1"/>
+          <w:sz w:val="24"/>
+          <w:szCs w:val="24"/>
+        </w:rPr>
+      </w:pPr>
+      <w:r>
+        <w:rPr>
+          <w:color w:val="4F81BD" w:themeColor="accent1"/>
+          <w:sz w:val="24"/>
+          <w:szCs w:val="24"/>
+        </w:rPr>
+        <w:t xml:space="preserve">Project </w:t>
+      </w:r>
+      <w:proofErr w:type="spellStart"/>
+      <w:r>
+        <w:rPr>
+          <w:color w:val="4F81BD" w:themeColor="accent1"/>
+          <w:sz w:val="24"/>
+          <w:szCs w:val="24"/>
+        </w:rPr>
+        <w:t>được</w:t>
+      </w:r>
+      <w:proofErr w:type="spellEnd"/>
+      <w:r>
+        <w:rPr>
+          <w:color w:val="4F81BD" w:themeColor="accent1"/>
+          <w:sz w:val="24"/>
+          <w:szCs w:val="24"/>
+        </w:rPr>
+        <w:t xml:space="preserve"> </w:t>
+      </w:r>
+      <w:proofErr w:type="spellStart"/>
+      <w:r>
+        <w:rPr>
+          <w:color w:val="4F81BD" w:themeColor="accent1"/>
+          <w:sz w:val="24"/>
+          <w:szCs w:val="24"/>
+        </w:rPr>
+        <w:t>lưu</w:t>
+      </w:r>
+      <w:proofErr w:type="spellEnd"/>
+      <w:r>
+        <w:rPr>
+          <w:color w:val="4F81BD" w:themeColor="accent1"/>
+          <w:sz w:val="24"/>
+          <w:szCs w:val="24"/>
+        </w:rPr>
+        <w:t xml:space="preserve"> </w:t>
+      </w:r>
+      <w:proofErr w:type="spellStart"/>
+      <w:r>
+        <w:rPr>
+          <w:color w:val="4F81BD" w:themeColor="accent1"/>
+          <w:sz w:val="24"/>
+          <w:szCs w:val="24"/>
+        </w:rPr>
+        <w:t>trữ</w:t>
+      </w:r>
+      <w:proofErr w:type="spellEnd"/>
+      <w:r>
+        <w:rPr>
+          <w:color w:val="4F81BD" w:themeColor="accent1"/>
+          <w:sz w:val="24"/>
+          <w:szCs w:val="24"/>
+        </w:rPr>
+        <w:t xml:space="preserve"> </w:t>
+      </w:r>
+      <w:proofErr w:type="spellStart"/>
+      <w:r>
+        <w:rPr>
+          <w:color w:val="4F81BD" w:themeColor="accent1"/>
+          <w:sz w:val="24"/>
+          <w:szCs w:val="24"/>
+        </w:rPr>
+        <w:t>tại</w:t>
+      </w:r>
+      <w:proofErr w:type="spellEnd"/>
+      <w:r>
+        <w:rPr>
+          <w:color w:val="4F81BD" w:themeColor="accent1"/>
+          <w:sz w:val="24"/>
+          <w:szCs w:val="24"/>
+        </w:rPr>
+        <w:t xml:space="preserve"> </w:t>
+      </w:r>
+      <w:proofErr w:type="spellStart"/>
+      <w:r>
+        <w:rPr>
+          <w:color w:val="4F81BD" w:themeColor="accent1"/>
+          <w:sz w:val="24"/>
+          <w:szCs w:val="24"/>
+        </w:rPr>
+        <w:t>Github</w:t>
+      </w:r>
+      <w:proofErr w:type="spellEnd"/>
+      <w:r>
+        <w:rPr>
+          <w:color w:val="4F81BD" w:themeColor="accent1"/>
+          <w:sz w:val="24"/>
+          <w:szCs w:val="24"/>
+        </w:rPr>
+        <w:t xml:space="preserve">: </w:t>
+      </w:r>
+      <w:r>
+        <w:rPr>
+          <w:i/>
+          <w:iCs/>
+          <w:color w:val="4F81BD" w:themeColor="accent1"/>
+          <w:sz w:val="24"/>
+          <w:szCs w:val="24"/>
+        </w:rPr>
+        <w:t>https://github.com/HungNguyenGeorge/NewTechProject.git</w:t>
+      </w:r>
+    </w:p>
+    <w:p>
+      <w:bookmarkStart w:id="0" w:name="_GoBack"/>
+      <w:bookmarkEnd w:id="0"/>
+    </w:p>
     <w:tbl>
       <w:tblPr>
         <w:tblStyle w:val="TableGrid"/>
@@ -2194,6 +2314,7 @@
                 <w:sz w:val="28"/>
                 <w:szCs w:val="28"/>
               </w:rPr>
+              <w:lastRenderedPageBreak/>
               <w:t>thức</w:t>
             </w:r>
             <w:proofErr w:type="spellEnd"/>
@@ -2307,7 +2428,6 @@
                 <w:sz w:val="28"/>
                 <w:szCs w:val="28"/>
               </w:rPr>
-              <w:lastRenderedPageBreak/>
               <w:drawing>
                 <wp:inline distT="0" distB="0" distL="0" distR="0" wp14:anchorId="42CF2C5B" wp14:editId="48ABB239">
                   <wp:extent cx="2924175" cy="1483644"/>
@@ -2538,10 +2658,6 @@
         </w:tc>
       </w:tr>
     </w:tbl>
-    <w:p>
-      <w:bookmarkStart w:id="0" w:name="_GoBack"/>
-      <w:bookmarkEnd w:id="0"/>
-    </w:p>
     <w:p/>
     <w:sectPr>
       <w:pgSz w:w="12240" w:h="15840"/>

</xml_diff>